<commit_message>
- Ordnerstruktur für Protokolle erstellt - Meilensteinbericht 1+2 hinzugefügt
</commit_message>
<xml_diff>
--- a/documents/projectmanagement/Protokolle/Meilensteine/1_Meilensteinbericht_27-07-16.docx
+++ b/documents/projectmanagement/Protokolle/Meilensteine/1_Meilensteinbericht_27-07-16.docx
@@ -22,7 +22,15 @@
           <w:b/>
           <w:sz w:val="24"/>
         </w:rPr>
-        <w:t xml:space="preserve">Bezeichnung des Meilensteins </w:t>
+        <w:t>Projekt Vorbereitung</w:t>
+      </w:r>
+      <w:r>
+        <w:rPr>
+          <w:rFonts w:ascii="Arial" w:hAnsi="Arial"/>
+          <w:b/>
+          <w:sz w:val="24"/>
+        </w:rPr>
+        <w:t xml:space="preserve"> </w:t>
       </w:r>
       <w:r>
         <w:rPr>
@@ -39,6 +47,55 @@
           <w:sz w:val="24"/>
         </w:rPr>
         <w:tab/>
+      </w:r>
+      <w:r>
+        <w:rPr>
+          <w:rFonts w:ascii="Arial" w:hAnsi="Arial"/>
+          <w:b/>
+          <w:sz w:val="24"/>
+        </w:rPr>
+        <w:tab/>
+      </w:r>
+      <w:r>
+        <w:rPr>
+          <w:rFonts w:ascii="Arial" w:hAnsi="Arial"/>
+          <w:b/>
+          <w:sz w:val="24"/>
+        </w:rPr>
+        <w:tab/>
+      </w:r>
+      <w:r>
+        <w:rPr>
+          <w:rFonts w:ascii="Arial" w:hAnsi="Arial"/>
+          <w:b/>
+          <w:sz w:val="24"/>
+        </w:rPr>
+        <w:tab/>
+      </w:r>
+      <w:r>
+        <w:rPr>
+          <w:rFonts w:ascii="Arial" w:hAnsi="Arial"/>
+          <w:b/>
+          <w:sz w:val="24"/>
+        </w:rPr>
+        <w:tab/>
+      </w:r>
+      <w:r>
+        <w:rPr>
+          <w:rFonts w:ascii="Arial" w:hAnsi="Arial"/>
+          <w:b/>
+          <w:sz w:val="24"/>
+        </w:rPr>
+        <w:tab/>
+      </w:r>
+      <w:bookmarkStart w:id="0" w:name="_GoBack"/>
+      <w:bookmarkEnd w:id="0"/>
+      <w:r>
+        <w:rPr>
+          <w:rFonts w:ascii="Arial" w:hAnsi="Arial"/>
+          <w:b/>
+          <w:sz w:val="24"/>
+        </w:rPr>
         <w:t>Nr.</w:t>
       </w:r>
       <w:r>
@@ -46,14 +103,7 @@
           <w:rFonts w:ascii="Arial" w:hAnsi="Arial"/>
           <w:b/>
         </w:rPr>
-        <w:t xml:space="preserve"> </w:t>
-      </w:r>
-      <w:r>
-        <w:rPr>
-          <w:rFonts w:ascii="Arial" w:hAnsi="Arial"/>
-          <w:b/>
-        </w:rPr>
-        <w:t>1</w:t>
+        <w:t xml:space="preserve"> 1</w:t>
       </w:r>
     </w:p>
     <w:p>
@@ -90,7 +140,7 @@
           <w:rFonts w:ascii="Arial" w:hAnsi="Arial"/>
           <w:b/>
         </w:rPr>
-        <w:t>Projekt Vorbereitung</w:t>
+        <w:t>Meilensteinbericht</w:t>
       </w:r>
     </w:p>
     <w:p>
@@ -119,17 +169,8 @@
           <w:rFonts w:ascii="Arial" w:hAnsi="Arial"/>
           <w:b/>
         </w:rPr>
-        <w:t xml:space="preserve">Sonstiger </w:t>
+        <w:t>Sonstiger Berichtsanlaß</w:t>
       </w:r>
-      <w:proofErr w:type="spellStart"/>
-      <w:r>
-        <w:rPr>
-          <w:rFonts w:ascii="Arial" w:hAnsi="Arial"/>
-          <w:b/>
-        </w:rPr>
-        <w:t>Berichtsanlaß</w:t>
-      </w:r>
-      <w:proofErr w:type="spellEnd"/>
     </w:p>
     <w:p>
       <w:pPr>
@@ -737,8 +778,6 @@
               </w:rPr>
               <w:t>Ab</w:t>
             </w:r>
-            <w:bookmarkStart w:id="0" w:name="_GoBack"/>
-            <w:bookmarkEnd w:id="0"/>
             <w:r>
               <w:rPr>
                 <w:rFonts w:ascii="Arial" w:hAnsi="Arial"/>
@@ -1461,25 +1500,7 @@
                 <w:b/>
                 <w:sz w:val="18"/>
               </w:rPr>
-              <w:t xml:space="preserve">Zahl der </w:t>
-            </w:r>
-            <w:proofErr w:type="spellStart"/>
-            <w:r>
-              <w:rPr>
-                <w:rFonts w:ascii="Arial" w:hAnsi="Arial"/>
-                <w:b/>
-                <w:sz w:val="18"/>
-              </w:rPr>
-              <w:t>abgeschlos-senen</w:t>
-            </w:r>
-            <w:proofErr w:type="spellEnd"/>
-            <w:r>
-              <w:rPr>
-                <w:rFonts w:ascii="Arial" w:hAnsi="Arial"/>
-                <w:b/>
-                <w:sz w:val="18"/>
-              </w:rPr>
-              <w:t xml:space="preserve"> Arbeitspakete</w:t>
+              <w:t>Zahl der abgeschlos-senen Arbeitspakete</w:t>
             </w:r>
           </w:p>
         </w:tc>
@@ -1700,12 +1721,6 @@
         <w:gridCol w:w="2126"/>
       </w:tblGrid>
       <w:tr>
-        <w:tblPrEx>
-          <w:tblCellMar>
-            <w:top w:w="0" w:type="dxa"/>
-            <w:bottom w:w="0" w:type="dxa"/>
-          </w:tblCellMar>
-        </w:tblPrEx>
         <w:tc>
           <w:tcPr>
             <w:tcW w:w="8292" w:type="dxa"/>
@@ -1730,12 +1745,6 @@
         </w:tc>
       </w:tr>
       <w:tr>
-        <w:tblPrEx>
-          <w:tblCellMar>
-            <w:top w:w="0" w:type="dxa"/>
-            <w:bottom w:w="0" w:type="dxa"/>
-          </w:tblCellMar>
-        </w:tblPrEx>
         <w:tc>
           <w:tcPr>
             <w:tcW w:w="2055" w:type="dxa"/>
@@ -1785,7 +1794,6 @@
                 <w:b/>
               </w:rPr>
             </w:pPr>
-            <w:proofErr w:type="spellStart"/>
             <w:r>
               <w:rPr>
                 <w:rFonts w:ascii="Arial" w:hAnsi="Arial"/>
@@ -1793,7 +1801,6 @@
               </w:rPr>
               <w:t>Endetermin</w:t>
             </w:r>
-            <w:proofErr w:type="spellEnd"/>
           </w:p>
         </w:tc>
         <w:tc>
@@ -1813,33 +1820,8 @@
                 <w:rFonts w:ascii="Arial" w:hAnsi="Arial"/>
                 <w:b/>
               </w:rPr>
-              <w:t xml:space="preserve">Tatsächlicher bzw. </w:t>
-            </w:r>
-            <w:proofErr w:type="spellStart"/>
-            <w:r>
-              <w:rPr>
-                <w:rFonts w:ascii="Arial" w:hAnsi="Arial"/>
-                <w:b/>
-              </w:rPr>
-              <w:t>voraussichtl</w:t>
-            </w:r>
-            <w:proofErr w:type="spellEnd"/>
-            <w:r>
-              <w:rPr>
-                <w:rFonts w:ascii="Arial" w:hAnsi="Arial"/>
-                <w:b/>
-              </w:rPr>
-              <w:t xml:space="preserve">. </w:t>
-            </w:r>
-            <w:proofErr w:type="spellStart"/>
-            <w:r>
-              <w:rPr>
-                <w:rFonts w:ascii="Arial" w:hAnsi="Arial"/>
-                <w:b/>
-              </w:rPr>
-              <w:t>Endetermin</w:t>
-            </w:r>
-            <w:proofErr w:type="spellEnd"/>
+              <w:t>Tatsächlicher bzw. voraussichtl. Endetermin</w:t>
+            </w:r>
           </w:p>
         </w:tc>
         <w:tc>
@@ -1854,21 +1836,12 @@
                 <w:b/>
               </w:rPr>
             </w:pPr>
-            <w:proofErr w:type="spellStart"/>
-            <w:r>
-              <w:rPr>
-                <w:rFonts w:ascii="Arial" w:hAnsi="Arial"/>
-                <w:b/>
-              </w:rPr>
-              <w:t>Ver</w:t>
-            </w:r>
-            <w:proofErr w:type="spellEnd"/>
-            <w:r>
-              <w:rPr>
-                <w:rFonts w:ascii="Arial" w:hAnsi="Arial"/>
-                <w:b/>
-              </w:rPr>
-              <w:t>-zögerung</w:t>
+            <w:r>
+              <w:rPr>
+                <w:rFonts w:ascii="Arial" w:hAnsi="Arial"/>
+                <w:b/>
+              </w:rPr>
+              <w:t>Ver-zögerung</w:t>
             </w:r>
           </w:p>
           <w:p>
@@ -1890,12 +1863,6 @@
         </w:tc>
       </w:tr>
       <w:tr>
-        <w:tblPrEx>
-          <w:tblCellMar>
-            <w:top w:w="0" w:type="dxa"/>
-            <w:bottom w:w="0" w:type="dxa"/>
-          </w:tblCellMar>
-        </w:tblPrEx>
         <w:tc>
           <w:tcPr>
             <w:tcW w:w="2055" w:type="dxa"/>
@@ -1978,12 +1945,6 @@
         </w:tc>
       </w:tr>
       <w:tr>
-        <w:tblPrEx>
-          <w:tblCellMar>
-            <w:top w:w="0" w:type="dxa"/>
-            <w:bottom w:w="0" w:type="dxa"/>
-          </w:tblCellMar>
-        </w:tblPrEx>
         <w:tc>
           <w:tcPr>
             <w:tcW w:w="2055" w:type="dxa"/>
@@ -2045,12 +2006,6 @@
         </w:tc>
       </w:tr>
       <w:tr>
-        <w:tblPrEx>
-          <w:tblCellMar>
-            <w:top w:w="0" w:type="dxa"/>
-            <w:bottom w:w="0" w:type="dxa"/>
-          </w:tblCellMar>
-        </w:tblPrEx>
         <w:tc>
           <w:tcPr>
             <w:tcW w:w="2055" w:type="dxa"/>
@@ -2062,7 +2017,6 @@
                 <w:b/>
               </w:rPr>
             </w:pPr>
-            <w:proofErr w:type="spellStart"/>
             <w:r>
               <w:rPr>
                 <w:rFonts w:ascii="Arial" w:hAnsi="Arial"/>
@@ -2070,7 +2024,6 @@
               </w:rPr>
               <w:t>Maßnahmeplanung</w:t>
             </w:r>
-            <w:proofErr w:type="spellEnd"/>
           </w:p>
         </w:tc>
         <w:tc>
@@ -2114,12 +2067,6 @@
         </w:tc>
       </w:tr>
       <w:tr>
-        <w:tblPrEx>
-          <w:tblCellMar>
-            <w:top w:w="0" w:type="dxa"/>
-            <w:bottom w:w="0" w:type="dxa"/>
-          </w:tblCellMar>
-        </w:tblPrEx>
         <w:tc>
           <w:tcPr>
             <w:tcW w:w="2055" w:type="dxa"/>
@@ -2181,12 +2128,6 @@
         </w:tc>
       </w:tr>
       <w:tr>
-        <w:tblPrEx>
-          <w:tblCellMar>
-            <w:top w:w="0" w:type="dxa"/>
-            <w:bottom w:w="0" w:type="dxa"/>
-          </w:tblCellMar>
-        </w:tblPrEx>
         <w:tc>
           <w:tcPr>
             <w:tcW w:w="2055" w:type="dxa"/>
@@ -2299,6 +2240,24 @@
         <w:t>Projektvorbereitung konnte schneller als geplant abgeschlossen werden.</w:t>
       </w:r>
     </w:p>
+    <w:p/>
+    <w:p>
+      <w:pPr>
+        <w:pStyle w:val="berschrift1"/>
+        <w:pBdr>
+          <w:top w:val="single" w:sz="6" w:space="1" w:color="auto"/>
+          <w:left w:val="single" w:sz="6" w:space="1" w:color="auto"/>
+          <w:right w:val="single" w:sz="6" w:space="1" w:color="auto"/>
+        </w:pBdr>
+        <w:ind w:right="849"/>
+      </w:pPr>
+      <w:r>
+        <w:rPr>
+          <w:sz w:val="22"/>
+        </w:rPr>
+        <w:t>Nächster Meilensteinbericht</w:t>
+      </w:r>
+    </w:p>
     <w:p>
       <w:pPr>
         <w:pBdr>
@@ -2311,6 +2270,248 @@
         <w:rPr>
           <w:rFonts w:ascii="Arial" w:hAnsi="Arial"/>
           <w:b/>
+        </w:rPr>
+      </w:pPr>
+      <w:r>
+        <w:rPr>
+          <w:rFonts w:ascii="Arial" w:hAnsi="Arial"/>
+          <w:b/>
+        </w:rPr>
+        <w:t>Der nächste Meilensteinbericht wird vorgelegt am:</w:t>
+      </w:r>
+      <w:r>
+        <w:rPr>
+          <w:rFonts w:ascii="Arial" w:hAnsi="Arial"/>
+          <w:b/>
+        </w:rPr>
+        <w:t xml:space="preserve"> 05.08.2016</w:t>
+      </w:r>
+    </w:p>
+    <w:p>
+      <w:pPr>
+        <w:pBdr>
+          <w:top w:val="single" w:sz="6" w:space="1" w:color="auto"/>
+          <w:left w:val="single" w:sz="6" w:space="1" w:color="auto"/>
+          <w:bottom w:val="single" w:sz="6" w:space="1" w:color="auto"/>
+          <w:right w:val="single" w:sz="6" w:space="1" w:color="auto"/>
+        </w:pBdr>
+        <w:ind w:right="849"/>
+        <w:rPr>
+          <w:rFonts w:ascii="Arial" w:hAnsi="Arial"/>
+          <w:b/>
+        </w:rPr>
+      </w:pPr>
+    </w:p>
+    <w:p>
+      <w:pPr>
+        <w:pBdr>
+          <w:top w:val="single" w:sz="6" w:space="1" w:color="auto"/>
+          <w:left w:val="single" w:sz="6" w:space="1" w:color="auto"/>
+          <w:bottom w:val="single" w:sz="6" w:space="1" w:color="auto"/>
+          <w:right w:val="single" w:sz="6" w:space="1" w:color="auto"/>
+        </w:pBdr>
+        <w:ind w:right="849"/>
+        <w:rPr>
+          <w:rFonts w:ascii="Arial" w:hAnsi="Arial"/>
+          <w:b/>
+        </w:rPr>
+      </w:pPr>
+      <w:r>
+        <w:rPr>
+          <w:rFonts w:ascii="Arial" w:hAnsi="Arial"/>
+          <w:b/>
+        </w:rPr>
+        <w:t>Meilenstein: Analyse</w:t>
+      </w:r>
+    </w:p>
+    <w:p>
+      <w:pPr>
+        <w:pBdr>
+          <w:top w:val="single" w:sz="6" w:space="1" w:color="auto"/>
+          <w:left w:val="single" w:sz="6" w:space="1" w:color="auto"/>
+          <w:bottom w:val="single" w:sz="6" w:space="1" w:color="auto"/>
+          <w:right w:val="single" w:sz="6" w:space="1" w:color="auto"/>
+        </w:pBdr>
+        <w:ind w:right="849"/>
+        <w:rPr>
+          <w:rFonts w:ascii="Arial" w:hAnsi="Arial"/>
+          <w:b/>
+        </w:rPr>
+      </w:pPr>
+    </w:p>
+    <w:p>
+      <w:pPr>
+        <w:rPr>
+          <w:rFonts w:ascii="Arial" w:hAnsi="Arial"/>
+          <w:b/>
+        </w:rPr>
+      </w:pPr>
+    </w:p>
+    <w:tbl>
+      <w:tblPr>
+        <w:tblW w:w="0" w:type="auto"/>
+        <w:tblLayout w:type="fixed"/>
+        <w:tblCellMar>
+          <w:left w:w="70" w:type="dxa"/>
+          <w:right w:w="70" w:type="dxa"/>
+        </w:tblCellMar>
+        <w:tblLook w:val="04A0" w:firstRow="1" w:lastRow="0" w:firstColumn="1" w:lastColumn="0" w:noHBand="0" w:noVBand="1"/>
+      </w:tblPr>
+      <w:tblGrid>
+        <w:gridCol w:w="3047"/>
+        <w:gridCol w:w="1559"/>
+        <w:gridCol w:w="3686"/>
+      </w:tblGrid>
+      <w:tr>
+        <w:tc>
+          <w:tcPr>
+            <w:tcW w:w="3047" w:type="dxa"/>
+          </w:tcPr>
+          <w:p>
+            <w:pPr>
+              <w:rPr>
+                <w:rFonts w:ascii="Arial" w:hAnsi="Arial"/>
+                <w:b/>
+              </w:rPr>
+            </w:pPr>
+          </w:p>
+          <w:p>
+            <w:pPr>
+              <w:rPr>
+                <w:rFonts w:ascii="Arial" w:hAnsi="Arial"/>
+                <w:b/>
+              </w:rPr>
+            </w:pPr>
+          </w:p>
+          <w:p>
+            <w:pPr>
+              <w:rPr>
+                <w:rFonts w:ascii="Arial" w:hAnsi="Arial"/>
+                <w:b/>
+              </w:rPr>
+            </w:pPr>
+          </w:p>
+          <w:p>
+            <w:pPr>
+              <w:rPr>
+                <w:rFonts w:ascii="Arial" w:hAnsi="Arial"/>
+                <w:b/>
+              </w:rPr>
+            </w:pPr>
+          </w:p>
+          <w:p>
+            <w:pPr>
+              <w:rPr>
+                <w:rFonts w:ascii="Arial" w:hAnsi="Arial"/>
+                <w:b/>
+              </w:rPr>
+            </w:pPr>
+          </w:p>
+        </w:tc>
+        <w:tc>
+          <w:tcPr>
+            <w:tcW w:w="1559" w:type="dxa"/>
+          </w:tcPr>
+          <w:p>
+            <w:pPr>
+              <w:rPr>
+                <w:rFonts w:ascii="Arial" w:hAnsi="Arial"/>
+                <w:b/>
+              </w:rPr>
+            </w:pPr>
+          </w:p>
+        </w:tc>
+        <w:tc>
+          <w:tcPr>
+            <w:tcW w:w="3686" w:type="dxa"/>
+          </w:tcPr>
+          <w:p>
+            <w:pPr>
+              <w:rPr>
+                <w:rFonts w:ascii="Arial" w:hAnsi="Arial"/>
+                <w:b/>
+              </w:rPr>
+            </w:pPr>
+          </w:p>
+        </w:tc>
+      </w:tr>
+      <w:tr>
+        <w:tc>
+          <w:tcPr>
+            <w:tcW w:w="3047" w:type="dxa"/>
+            <w:tcBorders>
+              <w:top w:val="single" w:sz="6" w:space="0" w:color="auto"/>
+              <w:left w:val="nil"/>
+              <w:bottom w:val="nil"/>
+              <w:right w:val="nil"/>
+            </w:tcBorders>
+            <w:hideMark/>
+          </w:tcPr>
+          <w:p>
+            <w:pPr>
+              <w:rPr>
+                <w:rFonts w:ascii="Arial" w:hAnsi="Arial"/>
+                <w:b/>
+              </w:rPr>
+            </w:pPr>
+            <w:r>
+              <w:rPr>
+                <w:rFonts w:ascii="Arial" w:hAnsi="Arial"/>
+                <w:b/>
+              </w:rPr>
+              <w:t>Datum, Unterschrift der Projektleitung</w:t>
+            </w:r>
+          </w:p>
+        </w:tc>
+        <w:tc>
+          <w:tcPr>
+            <w:tcW w:w="1559" w:type="dxa"/>
+          </w:tcPr>
+          <w:p>
+            <w:pPr>
+              <w:rPr>
+                <w:rFonts w:ascii="Arial" w:hAnsi="Arial"/>
+                <w:b/>
+              </w:rPr>
+            </w:pPr>
+          </w:p>
+        </w:tc>
+        <w:tc>
+          <w:tcPr>
+            <w:tcW w:w="3686" w:type="dxa"/>
+            <w:tcBorders>
+              <w:top w:val="single" w:sz="6" w:space="0" w:color="auto"/>
+              <w:left w:val="nil"/>
+              <w:bottom w:val="nil"/>
+              <w:right w:val="nil"/>
+            </w:tcBorders>
+            <w:hideMark/>
+          </w:tcPr>
+          <w:p>
+            <w:pPr>
+              <w:rPr>
+                <w:rFonts w:ascii="Arial" w:hAnsi="Arial"/>
+                <w:b/>
+              </w:rPr>
+            </w:pPr>
+            <w:r>
+              <w:rPr>
+                <w:rFonts w:ascii="Arial" w:hAnsi="Arial"/>
+                <w:b/>
+              </w:rPr>
+              <w:t>Datum, Unterschrift des/der AP-Veranwortlichen</w:t>
+            </w:r>
+          </w:p>
+        </w:tc>
+      </w:tr>
+    </w:tbl>
+    <w:p>
+      <w:pPr>
+        <w:spacing w:line="480" w:lineRule="auto"/>
+        <w:ind w:right="992"/>
+        <w:jc w:val="both"/>
+        <w:rPr>
+          <w:rFonts w:ascii="Arial" w:hAnsi="Arial"/>
         </w:rPr>
       </w:pPr>
     </w:p>

</xml_diff>